<commit_message>
(12:58 (W . I . B [Waktu Indonesia bagian Barat])) 20/11/2025, Batam, Kepulauan Riau, Indonesia
(12:58 (W . I . B [Waktu Indonesia bagian Barat])) 20/11/2025, Batam, Kepulauan Riau, Indonesia
</commit_message>
<xml_diff>
--- a/Samuel’s Advanced Acceleration Formula.docx
+++ b/Samuel’s Advanced Acceleration Formula.docx
@@ -19,7 +19,41 @@
           <w:sz w:val="24"/>
           <w:szCs w:val="24"/>
         </w:rPr>
-        <w:t>Samuel’s Advanced Acceleration Formula</w:t>
+        <w:t xml:space="preserve">Samuel’s Advanced </w:t>
+      </w:r>
+      <w:proofErr w:type="spellStart"/>
+      <w:r>
+        <w:rPr>
+          <w:rFonts w:ascii="Times New Roman" w:eastAsiaTheme="minorEastAsia" w:hAnsi="Times New Roman" w:cs="Times New Roman"/>
+          <w:sz w:val="24"/>
+          <w:szCs w:val="24"/>
+        </w:rPr>
+        <w:t>Accel</w:t>
+      </w:r>
+      <w:r>
+        <w:rPr>
+          <w:rFonts w:ascii="Times New Roman" w:eastAsiaTheme="minorEastAsia" w:hAnsi="Times New Roman" w:cs="Times New Roman"/>
+          <w:sz w:val="24"/>
+          <w:szCs w:val="24"/>
+        </w:rPr>
+        <w:t>a</w:t>
+      </w:r>
+      <w:r>
+        <w:rPr>
+          <w:rFonts w:ascii="Times New Roman" w:eastAsiaTheme="minorEastAsia" w:hAnsi="Times New Roman" w:cs="Times New Roman"/>
+          <w:sz w:val="24"/>
+          <w:szCs w:val="24"/>
+        </w:rPr>
+        <w:t>ration</w:t>
+      </w:r>
+      <w:proofErr w:type="spellEnd"/>
+      <w:r>
+        <w:rPr>
+          <w:rFonts w:ascii="Times New Roman" w:eastAsiaTheme="minorEastAsia" w:hAnsi="Times New Roman" w:cs="Times New Roman"/>
+          <w:sz w:val="24"/>
+          <w:szCs w:val="24"/>
+        </w:rPr>
+        <w:t xml:space="preserve"> Formula</w:t>
       </w:r>
     </w:p>
     <w:p>
@@ -3737,9 +3771,10 @@
         <w:spacing w:line="360" w:lineRule="auto"/>
         <w:jc w:val="center"/>
         <w:rPr>
-          <w:rFonts w:ascii="Times New Roman" w:hAnsi="Times New Roman" w:cs="Times New Roman"/>
-          <w:sz w:val="24"/>
-          <w:szCs w:val="24"/>
+          <w:rFonts w:ascii="Times New Roman" w:eastAsiaTheme="minorEastAsia" w:hAnsi="Times New Roman" w:cs="Times New Roman"/>
+          <w:sz w:val="24"/>
+          <w:szCs w:val="24"/>
+          <w:lang w:val="id-ID"/>
         </w:rPr>
       </w:pPr>
     </w:p>
@@ -3753,6 +3788,1179 @@
           <w:szCs w:val="24"/>
         </w:rPr>
       </w:pPr>
+      <m:oMathPara>
+        <m:oMath>
+          <m:r>
+            <w:rPr>
+              <w:rFonts w:ascii="Cambria Math" w:hAnsi="Cambria Math" w:cs="Times New Roman"/>
+              <w:sz w:val="24"/>
+              <w:szCs w:val="24"/>
+            </w:rPr>
+            <m:t xml:space="preserve">a= </m:t>
+          </m:r>
+          <m:nary>
+            <m:naryPr>
+              <m:limLoc m:val="undOvr"/>
+              <m:subHide m:val="1"/>
+              <m:supHide m:val="1"/>
+              <m:ctrlPr>
+                <w:rPr>
+                  <w:rFonts w:ascii="Cambria Math" w:eastAsiaTheme="minorEastAsia" w:hAnsi="Cambria Math" w:cs="Times New Roman"/>
+                  <w:i/>
+                  <w:sz w:val="24"/>
+                  <w:szCs w:val="24"/>
+                </w:rPr>
+              </m:ctrlPr>
+            </m:naryPr>
+            <m:sub/>
+            <m:sup/>
+            <m:e>
+              <m:d>
+                <m:dPr>
+                  <m:ctrlPr>
+                    <w:rPr>
+                      <w:rFonts w:ascii="Cambria Math" w:eastAsiaTheme="minorEastAsia" w:hAnsi="Cambria Math" w:cs="Times New Roman"/>
+                      <w:i/>
+                      <w:sz w:val="24"/>
+                      <w:szCs w:val="24"/>
+                    </w:rPr>
+                  </m:ctrlPr>
+                </m:dPr>
+                <m:e>
+                  <m:sSup>
+                    <m:sSupPr>
+                      <m:ctrlPr>
+                        <w:rPr>
+                          <w:rFonts w:ascii="Cambria Math" w:hAnsi="Cambria Math" w:cs="Times New Roman"/>
+                          <w:i/>
+                          <w:sz w:val="24"/>
+                          <w:szCs w:val="24"/>
+                        </w:rPr>
+                      </m:ctrlPr>
+                    </m:sSupPr>
+                    <m:e>
+                      <m:d>
+                        <m:dPr>
+                          <m:ctrlPr>
+                            <w:rPr>
+                              <w:rFonts w:ascii="Cambria Math" w:hAnsi="Cambria Math" w:cs="Times New Roman"/>
+                              <w:i/>
+                              <w:sz w:val="24"/>
+                              <w:szCs w:val="24"/>
+                            </w:rPr>
+                          </m:ctrlPr>
+                        </m:dPr>
+                        <m:e>
+                          <m:f>
+                            <m:fPr>
+                              <m:ctrlPr>
+                                <w:rPr>
+                                  <w:rFonts w:ascii="Cambria Math" w:hAnsi="Cambria Math" w:cs="Times New Roman"/>
+                                  <w:i/>
+                                  <w:sz w:val="24"/>
+                                  <w:szCs w:val="24"/>
+                                </w:rPr>
+                              </m:ctrlPr>
+                            </m:fPr>
+                            <m:num>
+                              <m:box>
+                                <m:boxPr>
+                                  <m:diff m:val="1"/>
+                                  <m:ctrlPr>
+                                    <w:rPr>
+                                      <w:rFonts w:ascii="Cambria Math" w:hAnsi="Cambria Math" w:cs="Times New Roman"/>
+                                      <w:i/>
+                                      <w:sz w:val="24"/>
+                                      <w:szCs w:val="24"/>
+                                    </w:rPr>
+                                  </m:ctrlPr>
+                                </m:boxPr>
+                                <m:e>
+                                  <m:r>
+                                    <w:rPr>
+                                      <w:rFonts w:ascii="Cambria Math" w:hAnsi="Cambria Math" w:cs="Times New Roman"/>
+                                      <w:sz w:val="24"/>
+                                      <w:szCs w:val="24"/>
+                                    </w:rPr>
+                                    <m:t>dx</m:t>
+                                  </m:r>
+                                </m:e>
+                              </m:box>
+                            </m:num>
+                            <m:den>
+                              <m:r>
+                                <w:rPr>
+                                  <w:rFonts w:ascii="Cambria Math" w:hAnsi="Cambria Math" w:cs="Times New Roman"/>
+                                  <w:sz w:val="24"/>
+                                  <w:szCs w:val="24"/>
+                                </w:rPr>
+                                <m:t>dt</m:t>
+                              </m:r>
+                            </m:den>
+                          </m:f>
+                          <m:r>
+                            <w:rPr>
+                              <w:rFonts w:ascii="Cambria Math" w:eastAsiaTheme="minorEastAsia" w:hAnsi="Cambria Math" w:cs="Times New Roman"/>
+                              <w:sz w:val="24"/>
+                              <w:szCs w:val="24"/>
+                            </w:rPr>
+                            <m:t xml:space="preserve"> </m:t>
+                          </m:r>
+                          <m:sSup>
+                            <m:sSupPr>
+                              <m:ctrlPr>
+                                <w:rPr>
+                                  <w:rFonts w:ascii="Cambria Math" w:eastAsiaTheme="minorEastAsia" w:hAnsi="Cambria Math" w:cs="Times New Roman"/>
+                                  <w:i/>
+                                  <w:sz w:val="24"/>
+                                  <w:szCs w:val="24"/>
+                                </w:rPr>
+                              </m:ctrlPr>
+                            </m:sSupPr>
+                            <m:e>
+                              <m:r>
+                                <w:rPr>
+                                  <w:rFonts w:ascii="Cambria Math" w:eastAsiaTheme="minorEastAsia" w:hAnsi="Cambria Math" w:cs="Times New Roman"/>
+                                  <w:sz w:val="24"/>
+                                  <w:szCs w:val="24"/>
+                                </w:rPr>
+                                <m:t>s</m:t>
+                              </m:r>
+                            </m:e>
+                            <m:sup>
+                              <m:r>
+                                <w:rPr>
+                                  <w:rFonts w:ascii="Cambria Math" w:eastAsiaTheme="minorEastAsia" w:hAnsi="Cambria Math" w:cs="Times New Roman"/>
+                                  <w:sz w:val="24"/>
+                                  <w:szCs w:val="24"/>
+                                </w:rPr>
+                                <m:t>2</m:t>
+                              </m:r>
+                            </m:sup>
+                          </m:sSup>
+                        </m:e>
+                      </m:d>
+                    </m:e>
+                    <m:sup>
+                      <m:sSup>
+                        <m:sSupPr>
+                          <m:ctrlPr>
+                            <w:rPr>
+                              <w:rFonts w:ascii="Cambria Math" w:hAnsi="Cambria Math" w:cs="Times New Roman"/>
+                              <w:i/>
+                              <w:sz w:val="24"/>
+                              <w:szCs w:val="24"/>
+                            </w:rPr>
+                          </m:ctrlPr>
+                        </m:sSupPr>
+                        <m:e>
+                          <m:r>
+                            <w:rPr>
+                              <w:rFonts w:ascii="Cambria Math" w:hAnsi="Cambria Math" w:cs="Times New Roman"/>
+                              <w:sz w:val="24"/>
+                              <w:szCs w:val="24"/>
+                            </w:rPr>
+                            <m:t>t</m:t>
+                          </m:r>
+                        </m:e>
+                        <m:sup>
+                          <m:r>
+                            <w:rPr>
+                              <w:rFonts w:ascii="Cambria Math" w:hAnsi="Cambria Math" w:cs="Times New Roman"/>
+                              <w:sz w:val="24"/>
+                              <w:szCs w:val="24"/>
+                            </w:rPr>
+                            <m:t>2</m:t>
+                          </m:r>
+                        </m:sup>
+                      </m:sSup>
+                    </m:sup>
+                  </m:sSup>
+                </m:e>
+              </m:d>
+            </m:e>
+          </m:nary>
+        </m:oMath>
+      </m:oMathPara>
+    </w:p>
+    <w:p>
+      <w:pPr>
+        <w:spacing w:line="360" w:lineRule="auto"/>
+        <w:jc w:val="center"/>
+        <w:rPr>
+          <w:rFonts w:ascii="Times New Roman" w:eastAsiaTheme="minorEastAsia" w:hAnsi="Times New Roman" w:cs="Times New Roman"/>
+          <w:sz w:val="24"/>
+          <w:szCs w:val="24"/>
+          <w:lang w:val="id-ID"/>
+        </w:rPr>
+      </w:pPr>
+    </w:p>
+    <w:p>
+      <w:pPr>
+        <w:spacing w:line="360" w:lineRule="auto"/>
+        <w:jc w:val="center"/>
+        <w:rPr>
+          <w:rFonts w:ascii="Times New Roman" w:hAnsi="Times New Roman" w:cs="Times New Roman"/>
+          <w:sz w:val="24"/>
+          <w:szCs w:val="24"/>
+        </w:rPr>
+      </w:pPr>
+      <m:oMathPara>
+        <m:oMath>
+          <m:r>
+            <w:rPr>
+              <w:rFonts w:ascii="Cambria Math" w:hAnsi="Cambria Math" w:cs="Times New Roman"/>
+              <w:sz w:val="24"/>
+              <w:szCs w:val="24"/>
+            </w:rPr>
+            <m:t xml:space="preserve">a= </m:t>
+          </m:r>
+          <m:nary>
+            <m:naryPr>
+              <m:limLoc m:val="undOvr"/>
+              <m:subHide m:val="1"/>
+              <m:supHide m:val="1"/>
+              <m:ctrlPr>
+                <w:rPr>
+                  <w:rFonts w:ascii="Cambria Math" w:eastAsiaTheme="minorEastAsia" w:hAnsi="Cambria Math" w:cs="Times New Roman"/>
+                  <w:i/>
+                  <w:sz w:val="24"/>
+                  <w:szCs w:val="24"/>
+                </w:rPr>
+              </m:ctrlPr>
+            </m:naryPr>
+            <m:sub/>
+            <m:sup/>
+            <m:e>
+              <m:d>
+                <m:dPr>
+                  <m:ctrlPr>
+                    <w:rPr>
+                      <w:rFonts w:ascii="Cambria Math" w:eastAsiaTheme="minorEastAsia" w:hAnsi="Cambria Math" w:cs="Times New Roman"/>
+                      <w:i/>
+                      <w:sz w:val="24"/>
+                      <w:szCs w:val="24"/>
+                    </w:rPr>
+                  </m:ctrlPr>
+                </m:dPr>
+                <m:e>
+                  <m:sSup>
+                    <m:sSupPr>
+                      <m:ctrlPr>
+                        <w:rPr>
+                          <w:rFonts w:ascii="Cambria Math" w:hAnsi="Cambria Math" w:cs="Times New Roman"/>
+                          <w:i/>
+                          <w:sz w:val="24"/>
+                          <w:szCs w:val="24"/>
+                        </w:rPr>
+                      </m:ctrlPr>
+                    </m:sSupPr>
+                    <m:e>
+                      <m:d>
+                        <m:dPr>
+                          <m:ctrlPr>
+                            <w:rPr>
+                              <w:rFonts w:ascii="Cambria Math" w:hAnsi="Cambria Math" w:cs="Times New Roman"/>
+                              <w:i/>
+                              <w:sz w:val="24"/>
+                              <w:szCs w:val="24"/>
+                            </w:rPr>
+                          </m:ctrlPr>
+                        </m:dPr>
+                        <m:e>
+                          <m:f>
+                            <m:fPr>
+                              <m:ctrlPr>
+                                <w:rPr>
+                                  <w:rFonts w:ascii="Cambria Math" w:hAnsi="Cambria Math" w:cs="Times New Roman"/>
+                                  <w:i/>
+                                  <w:sz w:val="24"/>
+                                  <w:szCs w:val="24"/>
+                                </w:rPr>
+                              </m:ctrlPr>
+                            </m:fPr>
+                            <m:num>
+                              <m:box>
+                                <m:boxPr>
+                                  <m:diff m:val="1"/>
+                                  <m:ctrlPr>
+                                    <w:rPr>
+                                      <w:rFonts w:ascii="Cambria Math" w:hAnsi="Cambria Math" w:cs="Times New Roman"/>
+                                      <w:i/>
+                                      <w:sz w:val="24"/>
+                                      <w:szCs w:val="24"/>
+                                    </w:rPr>
+                                  </m:ctrlPr>
+                                </m:boxPr>
+                                <m:e>
+                                  <m:r>
+                                    <w:rPr>
+                                      <w:rFonts w:ascii="Cambria Math" w:hAnsi="Cambria Math" w:cs="Times New Roman"/>
+                                      <w:sz w:val="24"/>
+                                      <w:szCs w:val="24"/>
+                                    </w:rPr>
+                                    <m:t>dx</m:t>
+                                  </m:r>
+                                </m:e>
+                              </m:box>
+                            </m:num>
+                            <m:den>
+                              <m:r>
+                                <w:rPr>
+                                  <w:rFonts w:ascii="Cambria Math" w:hAnsi="Cambria Math" w:cs="Times New Roman"/>
+                                  <w:sz w:val="24"/>
+                                  <w:szCs w:val="24"/>
+                                </w:rPr>
+                                <m:t>dt</m:t>
+                              </m:r>
+                            </m:den>
+                          </m:f>
+                          <m:r>
+                            <w:rPr>
+                              <w:rFonts w:ascii="Cambria Math" w:eastAsiaTheme="minorEastAsia" w:hAnsi="Cambria Math" w:cs="Times New Roman"/>
+                              <w:sz w:val="24"/>
+                              <w:szCs w:val="24"/>
+                            </w:rPr>
+                            <m:t xml:space="preserve"> </m:t>
+                          </m:r>
+                          <m:sSup>
+                            <m:sSupPr>
+                              <m:ctrlPr>
+                                <w:rPr>
+                                  <w:rFonts w:ascii="Cambria Math" w:eastAsiaTheme="minorEastAsia" w:hAnsi="Cambria Math" w:cs="Times New Roman"/>
+                                  <w:i/>
+                                  <w:sz w:val="24"/>
+                                  <w:szCs w:val="24"/>
+                                </w:rPr>
+                              </m:ctrlPr>
+                            </m:sSupPr>
+                            <m:e>
+                              <m:r>
+                                <w:rPr>
+                                  <w:rFonts w:ascii="Cambria Math" w:eastAsiaTheme="minorEastAsia" w:hAnsi="Cambria Math" w:cs="Times New Roman"/>
+                                  <w:sz w:val="24"/>
+                                  <w:szCs w:val="24"/>
+                                </w:rPr>
+                                <m:t>s</m:t>
+                              </m:r>
+                            </m:e>
+                            <m:sup>
+                              <m:d>
+                                <m:dPr>
+                                  <m:ctrlPr>
+                                    <w:rPr>
+                                      <w:rFonts w:ascii="Cambria Math" w:hAnsi="Cambria Math" w:cs="Times New Roman"/>
+                                      <w:i/>
+                                      <w:sz w:val="24"/>
+                                      <w:szCs w:val="24"/>
+                                    </w:rPr>
+                                  </m:ctrlPr>
+                                </m:dPr>
+                                <m:e>
+                                  <m:d>
+                                    <m:dPr>
+                                      <m:ctrlPr>
+                                        <w:rPr>
+                                          <w:rFonts w:ascii="Cambria Math" w:hAnsi="Cambria Math" w:cs="Times New Roman"/>
+                                          <w:i/>
+                                          <w:sz w:val="24"/>
+                                          <w:szCs w:val="24"/>
+                                        </w:rPr>
+                                      </m:ctrlPr>
+                                    </m:dPr>
+                                    <m:e>
+                                      <m:sSup>
+                                        <m:sSupPr>
+                                          <m:ctrlPr>
+                                            <w:rPr>
+                                              <w:rFonts w:ascii="Cambria Math" w:eastAsiaTheme="minorEastAsia" w:hAnsi="Cambria Math" w:cs="Times New Roman"/>
+                                              <w:i/>
+                                              <w:sz w:val="24"/>
+                                              <w:szCs w:val="24"/>
+                                            </w:rPr>
+                                          </m:ctrlPr>
+                                        </m:sSupPr>
+                                        <m:e>
+                                          <m:r>
+                                            <w:rPr>
+                                              <w:rFonts w:ascii="Cambria Math" w:eastAsiaTheme="minorEastAsia" w:hAnsi="Cambria Math" w:cs="Times New Roman"/>
+                                              <w:sz w:val="24"/>
+                                              <w:szCs w:val="24"/>
+                                            </w:rPr>
+                                            <m:t>7</m:t>
+                                          </m:r>
+                                        </m:e>
+                                        <m:sup>
+                                          <m:r>
+                                            <w:rPr>
+                                              <w:rFonts w:ascii="Cambria Math" w:eastAsiaTheme="minorEastAsia" w:hAnsi="Cambria Math" w:cs="Times New Roman"/>
+                                              <w:sz w:val="24"/>
+                                              <w:szCs w:val="24"/>
+                                            </w:rPr>
+                                            <m:t>∞</m:t>
+                                          </m:r>
+                                        </m:sup>
+                                      </m:sSup>
+                                      <m:r>
+                                        <w:rPr>
+                                          <w:rFonts w:ascii="Cambria Math" w:hAnsi="Cambria Math" w:cs="Times New Roman"/>
+                                          <w:sz w:val="24"/>
+                                          <w:szCs w:val="24"/>
+                                        </w:rPr>
+                                        <m:t xml:space="preserve"> × </m:t>
+                                      </m:r>
+                                      <m:sSup>
+                                        <m:sSupPr>
+                                          <m:ctrlPr>
+                                            <w:rPr>
+                                              <w:rFonts w:ascii="Cambria Math" w:hAnsi="Cambria Math" w:cs="Times New Roman"/>
+                                              <w:i/>
+                                              <w:sz w:val="24"/>
+                                              <w:szCs w:val="24"/>
+                                            </w:rPr>
+                                          </m:ctrlPr>
+                                        </m:sSupPr>
+                                        <m:e>
+                                          <m:r>
+                                            <w:rPr>
+                                              <w:rFonts w:ascii="Cambria Math" w:hAnsi="Cambria Math" w:cs="Times New Roman"/>
+                                              <w:sz w:val="24"/>
+                                              <w:szCs w:val="24"/>
+                                            </w:rPr>
+                                            <m:t>v</m:t>
+                                          </m:r>
+                                        </m:e>
+                                        <m:sup>
+                                          <m:d>
+                                            <m:dPr>
+                                              <m:ctrlPr>
+                                                <w:rPr>
+                                                  <w:rFonts w:ascii="Cambria Math" w:hAnsi="Cambria Math" w:cs="Times New Roman"/>
+                                                  <w:i/>
+                                                  <w:sz w:val="24"/>
+                                                  <w:szCs w:val="24"/>
+                                                </w:rPr>
+                                              </m:ctrlPr>
+                                            </m:dPr>
+                                            <m:e>
+                                              <m:r>
+                                                <w:rPr>
+                                                  <w:rFonts w:ascii="Cambria Math" w:hAnsi="Cambria Math" w:cs="Times New Roman"/>
+                                                  <w:sz w:val="24"/>
+                                                  <w:szCs w:val="24"/>
+                                                </w:rPr>
+                                                <m:t xml:space="preserve">-1 </m:t>
+                                              </m:r>
+                                            </m:e>
+                                          </m:d>
+                                        </m:sup>
+                                      </m:sSup>
+                                    </m:e>
+                                  </m:d>
+                                  <m:r>
+                                    <w:rPr>
+                                      <w:rFonts w:ascii="Cambria Math" w:hAnsi="Cambria Math" w:cs="Times New Roman"/>
+                                      <w:sz w:val="24"/>
+                                      <w:szCs w:val="24"/>
+                                    </w:rPr>
+                                    <m:t xml:space="preserve"> × </m:t>
+                                  </m:r>
+                                  <m:d>
+                                    <m:dPr>
+                                      <m:ctrlPr>
+                                        <w:rPr>
+                                          <w:rFonts w:ascii="Cambria Math" w:hAnsi="Cambria Math" w:cs="Times New Roman"/>
+                                          <w:i/>
+                                          <w:sz w:val="24"/>
+                                          <w:szCs w:val="24"/>
+                                        </w:rPr>
+                                      </m:ctrlPr>
+                                    </m:dPr>
+                                    <m:e>
+                                      <m:r>
+                                        <w:rPr>
+                                          <w:rFonts w:ascii="Cambria Math" w:hAnsi="Cambria Math" w:cs="Times New Roman"/>
+                                          <w:sz w:val="24"/>
+                                          <w:szCs w:val="24"/>
+                                        </w:rPr>
+                                        <m:t>1 - π</m:t>
+                                      </m:r>
+                                    </m:e>
+                                  </m:d>
+                                </m:e>
+                              </m:d>
+                            </m:sup>
+                          </m:sSup>
+                        </m:e>
+                      </m:d>
+                    </m:e>
+                    <m:sup>
+                      <m:sSup>
+                        <m:sSupPr>
+                          <m:ctrlPr>
+                            <w:rPr>
+                              <w:rFonts w:ascii="Cambria Math" w:hAnsi="Cambria Math" w:cs="Times New Roman"/>
+                              <w:i/>
+                              <w:sz w:val="24"/>
+                              <w:szCs w:val="24"/>
+                            </w:rPr>
+                          </m:ctrlPr>
+                        </m:sSupPr>
+                        <m:e>
+                          <m:r>
+                            <w:rPr>
+                              <w:rFonts w:ascii="Cambria Math" w:hAnsi="Cambria Math" w:cs="Times New Roman"/>
+                              <w:sz w:val="24"/>
+                              <w:szCs w:val="24"/>
+                            </w:rPr>
+                            <m:t>t</m:t>
+                          </m:r>
+                        </m:e>
+                        <m:sup>
+                          <m:d>
+                            <m:dPr>
+                              <m:ctrlPr>
+                                <w:rPr>
+                                  <w:rFonts w:ascii="Cambria Math" w:hAnsi="Cambria Math" w:cs="Times New Roman"/>
+                                  <w:i/>
+                                  <w:sz w:val="24"/>
+                                  <w:szCs w:val="24"/>
+                                </w:rPr>
+                              </m:ctrlPr>
+                            </m:dPr>
+                            <m:e>
+                              <m:d>
+                                <m:dPr>
+                                  <m:ctrlPr>
+                                    <w:rPr>
+                                      <w:rFonts w:ascii="Cambria Math" w:hAnsi="Cambria Math" w:cs="Times New Roman"/>
+                                      <w:i/>
+                                      <w:sz w:val="24"/>
+                                      <w:szCs w:val="24"/>
+                                    </w:rPr>
+                                  </m:ctrlPr>
+                                </m:dPr>
+                                <m:e>
+                                  <m:sSup>
+                                    <m:sSupPr>
+                                      <m:ctrlPr>
+                                        <w:rPr>
+                                          <w:rFonts w:ascii="Cambria Math" w:eastAsiaTheme="minorEastAsia" w:hAnsi="Cambria Math" w:cs="Times New Roman"/>
+                                          <w:i/>
+                                          <w:sz w:val="24"/>
+                                          <w:szCs w:val="24"/>
+                                        </w:rPr>
+                                      </m:ctrlPr>
+                                    </m:sSupPr>
+                                    <m:e>
+                                      <m:r>
+                                        <w:rPr>
+                                          <w:rFonts w:ascii="Cambria Math" w:eastAsiaTheme="minorEastAsia" w:hAnsi="Cambria Math" w:cs="Times New Roman"/>
+                                          <w:sz w:val="24"/>
+                                          <w:szCs w:val="24"/>
+                                        </w:rPr>
+                                        <m:t>7</m:t>
+                                      </m:r>
+                                    </m:e>
+                                    <m:sup>
+                                      <m:r>
+                                        <w:rPr>
+                                          <w:rFonts w:ascii="Cambria Math" w:eastAsiaTheme="minorEastAsia" w:hAnsi="Cambria Math" w:cs="Times New Roman"/>
+                                          <w:sz w:val="24"/>
+                                          <w:szCs w:val="24"/>
+                                        </w:rPr>
+                                        <m:t>∞</m:t>
+                                      </m:r>
+                                    </m:sup>
+                                  </m:sSup>
+                                  <m:r>
+                                    <w:rPr>
+                                      <w:rFonts w:ascii="Cambria Math" w:hAnsi="Cambria Math" w:cs="Times New Roman"/>
+                                      <w:sz w:val="24"/>
+                                      <w:szCs w:val="24"/>
+                                    </w:rPr>
+                                    <m:t xml:space="preserve"> × </m:t>
+                                  </m:r>
+                                  <m:sSup>
+                                    <m:sSupPr>
+                                      <m:ctrlPr>
+                                        <w:rPr>
+                                          <w:rFonts w:ascii="Cambria Math" w:hAnsi="Cambria Math" w:cs="Times New Roman"/>
+                                          <w:i/>
+                                          <w:sz w:val="24"/>
+                                          <w:szCs w:val="24"/>
+                                        </w:rPr>
+                                      </m:ctrlPr>
+                                    </m:sSupPr>
+                                    <m:e>
+                                      <m:r>
+                                        <w:rPr>
+                                          <w:rFonts w:ascii="Cambria Math" w:hAnsi="Cambria Math" w:cs="Times New Roman"/>
+                                          <w:sz w:val="24"/>
+                                          <w:szCs w:val="24"/>
+                                        </w:rPr>
+                                        <m:t>v</m:t>
+                                      </m:r>
+                                    </m:e>
+                                    <m:sup>
+                                      <m:d>
+                                        <m:dPr>
+                                          <m:ctrlPr>
+                                            <w:rPr>
+                                              <w:rFonts w:ascii="Cambria Math" w:hAnsi="Cambria Math" w:cs="Times New Roman"/>
+                                              <w:i/>
+                                              <w:sz w:val="24"/>
+                                              <w:szCs w:val="24"/>
+                                            </w:rPr>
+                                          </m:ctrlPr>
+                                        </m:dPr>
+                                        <m:e>
+                                          <m:r>
+                                            <w:rPr>
+                                              <w:rFonts w:ascii="Cambria Math" w:hAnsi="Cambria Math" w:cs="Times New Roman"/>
+                                              <w:sz w:val="24"/>
+                                              <w:szCs w:val="24"/>
+                                            </w:rPr>
+                                            <m:t xml:space="preserve">-1 </m:t>
+                                          </m:r>
+                                        </m:e>
+                                      </m:d>
+                                    </m:sup>
+                                  </m:sSup>
+                                </m:e>
+                              </m:d>
+                              <m:r>
+                                <w:rPr>
+                                  <w:rFonts w:ascii="Cambria Math" w:hAnsi="Cambria Math" w:cs="Times New Roman"/>
+                                  <w:sz w:val="24"/>
+                                  <w:szCs w:val="24"/>
+                                </w:rPr>
+                                <m:t xml:space="preserve"> × </m:t>
+                              </m:r>
+                              <m:d>
+                                <m:dPr>
+                                  <m:ctrlPr>
+                                    <w:rPr>
+                                      <w:rFonts w:ascii="Cambria Math" w:hAnsi="Cambria Math" w:cs="Times New Roman"/>
+                                      <w:i/>
+                                      <w:sz w:val="24"/>
+                                      <w:szCs w:val="24"/>
+                                    </w:rPr>
+                                  </m:ctrlPr>
+                                </m:dPr>
+                                <m:e>
+                                  <m:r>
+                                    <w:rPr>
+                                      <w:rFonts w:ascii="Cambria Math" w:hAnsi="Cambria Math" w:cs="Times New Roman"/>
+                                      <w:sz w:val="24"/>
+                                      <w:szCs w:val="24"/>
+                                    </w:rPr>
+                                    <m:t>1 - π</m:t>
+                                  </m:r>
+                                </m:e>
+                              </m:d>
+                            </m:e>
+                          </m:d>
+                        </m:sup>
+                      </m:sSup>
+                    </m:sup>
+                  </m:sSup>
+                </m:e>
+              </m:d>
+            </m:e>
+          </m:nary>
+        </m:oMath>
+      </m:oMathPara>
+    </w:p>
+    <w:p>
+      <w:pPr>
+        <w:spacing w:line="360" w:lineRule="auto"/>
+        <w:jc w:val="center"/>
+        <w:rPr>
+          <w:rFonts w:ascii="Times New Roman" w:eastAsiaTheme="minorEastAsia" w:hAnsi="Times New Roman" w:cs="Times New Roman"/>
+          <w:sz w:val="24"/>
+          <w:szCs w:val="24"/>
+          <w:lang w:val="id-ID"/>
+        </w:rPr>
+      </w:pPr>
+    </w:p>
+    <w:p>
+      <w:pPr>
+        <w:spacing w:line="360" w:lineRule="auto"/>
+        <w:jc w:val="center"/>
+        <w:rPr>
+          <w:rFonts w:ascii="Times New Roman" w:hAnsi="Times New Roman" w:cs="Times New Roman"/>
+          <w:sz w:val="24"/>
+          <w:szCs w:val="24"/>
+        </w:rPr>
+      </w:pPr>
+      <m:oMathPara>
+        <m:oMath>
+          <m:r>
+            <w:rPr>
+              <w:rFonts w:ascii="Cambria Math" w:hAnsi="Cambria Math" w:cs="Times New Roman"/>
+              <w:sz w:val="24"/>
+              <w:szCs w:val="24"/>
+            </w:rPr>
+            <m:t xml:space="preserve">a= </m:t>
+          </m:r>
+          <m:nary>
+            <m:naryPr>
+              <m:limLoc m:val="undOvr"/>
+              <m:subHide m:val="1"/>
+              <m:supHide m:val="1"/>
+              <m:ctrlPr>
+                <w:rPr>
+                  <w:rFonts w:ascii="Cambria Math" w:eastAsiaTheme="minorEastAsia" w:hAnsi="Cambria Math" w:cs="Times New Roman"/>
+                  <w:i/>
+                  <w:sz w:val="24"/>
+                  <w:szCs w:val="24"/>
+                </w:rPr>
+              </m:ctrlPr>
+            </m:naryPr>
+            <m:sub/>
+            <m:sup/>
+            <m:e>
+              <m:d>
+                <m:dPr>
+                  <m:ctrlPr>
+                    <w:rPr>
+                      <w:rFonts w:ascii="Cambria Math" w:eastAsiaTheme="minorEastAsia" w:hAnsi="Cambria Math" w:cs="Times New Roman"/>
+                      <w:i/>
+                      <w:sz w:val="24"/>
+                      <w:szCs w:val="24"/>
+                    </w:rPr>
+                  </m:ctrlPr>
+                </m:dPr>
+                <m:e>
+                  <m:sPre>
+                    <m:sPrePr>
+                      <m:ctrlPr>
+                        <w:rPr>
+                          <w:rFonts w:ascii="Cambria Math" w:hAnsi="Cambria Math" w:cs="Times New Roman"/>
+                          <w:i/>
+                          <w:sz w:val="24"/>
+                          <w:szCs w:val="24"/>
+                        </w:rPr>
+                      </m:ctrlPr>
+                    </m:sPrePr>
+                    <m:sub/>
+                    <m:sup>
+                      <m:d>
+                        <m:dPr>
+                          <m:ctrlPr>
+                            <w:rPr>
+                              <w:rFonts w:ascii="Cambria Math" w:hAnsi="Cambria Math" w:cs="Times New Roman"/>
+                              <w:i/>
+                              <w:sz w:val="24"/>
+                              <w:szCs w:val="24"/>
+                            </w:rPr>
+                          </m:ctrlPr>
+                        </m:dPr>
+                        <m:e>
+                          <m:d>
+                            <m:dPr>
+                              <m:ctrlPr>
+                                <w:rPr>
+                                  <w:rFonts w:ascii="Cambria Math" w:hAnsi="Cambria Math" w:cs="Times New Roman"/>
+                                  <w:i/>
+                                  <w:sz w:val="24"/>
+                                  <w:szCs w:val="24"/>
+                                </w:rPr>
+                              </m:ctrlPr>
+                            </m:dPr>
+                            <m:e>
+                              <m:sSup>
+                                <m:sSupPr>
+                                  <m:ctrlPr>
+                                    <w:rPr>
+                                      <w:rFonts w:ascii="Cambria Math" w:eastAsiaTheme="minorEastAsia" w:hAnsi="Cambria Math" w:cs="Times New Roman"/>
+                                      <w:i/>
+                                      <w:sz w:val="24"/>
+                                      <w:szCs w:val="24"/>
+                                    </w:rPr>
+                                  </m:ctrlPr>
+                                </m:sSupPr>
+                                <m:e>
+                                  <m:r>
+                                    <w:rPr>
+                                      <w:rFonts w:ascii="Cambria Math" w:eastAsiaTheme="minorEastAsia" w:hAnsi="Cambria Math" w:cs="Times New Roman"/>
+                                      <w:sz w:val="24"/>
+                                      <w:szCs w:val="24"/>
+                                    </w:rPr>
+                                    <m:t>7</m:t>
+                                  </m:r>
+                                </m:e>
+                                <m:sup>
+                                  <m:r>
+                                    <w:rPr>
+                                      <w:rFonts w:ascii="Cambria Math" w:eastAsiaTheme="minorEastAsia" w:hAnsi="Cambria Math" w:cs="Times New Roman"/>
+                                      <w:sz w:val="24"/>
+                                      <w:szCs w:val="24"/>
+                                    </w:rPr>
+                                    <m:t>∞</m:t>
+                                  </m:r>
+                                </m:sup>
+                              </m:sSup>
+                              <m:r>
+                                <w:rPr>
+                                  <w:rFonts w:ascii="Cambria Math" w:hAnsi="Cambria Math" w:cs="Times New Roman"/>
+                                  <w:sz w:val="24"/>
+                                  <w:szCs w:val="24"/>
+                                </w:rPr>
+                                <m:t xml:space="preserve"> × </m:t>
+                              </m:r>
+                              <m:sSup>
+                                <m:sSupPr>
+                                  <m:ctrlPr>
+                                    <w:rPr>
+                                      <w:rFonts w:ascii="Cambria Math" w:hAnsi="Cambria Math" w:cs="Times New Roman"/>
+                                      <w:i/>
+                                      <w:sz w:val="24"/>
+                                      <w:szCs w:val="24"/>
+                                    </w:rPr>
+                                  </m:ctrlPr>
+                                </m:sSupPr>
+                                <m:e>
+                                  <m:r>
+                                    <w:rPr>
+                                      <w:rFonts w:ascii="Cambria Math" w:hAnsi="Cambria Math" w:cs="Times New Roman"/>
+                                      <w:sz w:val="24"/>
+                                      <w:szCs w:val="24"/>
+                                    </w:rPr>
+                                    <m:t>v</m:t>
+                                  </m:r>
+                                </m:e>
+                                <m:sup>
+                                  <m:d>
+                                    <m:dPr>
+                                      <m:ctrlPr>
+                                        <w:rPr>
+                                          <w:rFonts w:ascii="Cambria Math" w:hAnsi="Cambria Math" w:cs="Times New Roman"/>
+                                          <w:i/>
+                                          <w:sz w:val="24"/>
+                                          <w:szCs w:val="24"/>
+                                        </w:rPr>
+                                      </m:ctrlPr>
+                                    </m:dPr>
+                                    <m:e>
+                                      <m:r>
+                                        <w:rPr>
+                                          <w:rFonts w:ascii="Cambria Math" w:hAnsi="Cambria Math" w:cs="Times New Roman"/>
+                                          <w:sz w:val="24"/>
+                                          <w:szCs w:val="24"/>
+                                        </w:rPr>
+                                        <m:t xml:space="preserve">-1 </m:t>
+                                      </m:r>
+                                    </m:e>
+                                  </m:d>
+                                </m:sup>
+                              </m:sSup>
+                            </m:e>
+                          </m:d>
+                          <m:r>
+                            <w:rPr>
+                              <w:rFonts w:ascii="Cambria Math" w:hAnsi="Cambria Math" w:cs="Times New Roman"/>
+                              <w:sz w:val="24"/>
+                              <w:szCs w:val="24"/>
+                            </w:rPr>
+                            <m:t xml:space="preserve"> × </m:t>
+                          </m:r>
+                          <m:d>
+                            <m:dPr>
+                              <m:ctrlPr>
+                                <w:rPr>
+                                  <w:rFonts w:ascii="Cambria Math" w:hAnsi="Cambria Math" w:cs="Times New Roman"/>
+                                  <w:i/>
+                                  <w:sz w:val="24"/>
+                                  <w:szCs w:val="24"/>
+                                </w:rPr>
+                              </m:ctrlPr>
+                            </m:dPr>
+                            <m:e>
+                              <m:r>
+                                <w:rPr>
+                                  <w:rFonts w:ascii="Cambria Math" w:hAnsi="Cambria Math" w:cs="Times New Roman"/>
+                                  <w:sz w:val="24"/>
+                                  <w:szCs w:val="24"/>
+                                </w:rPr>
+                                <m:t>1 - π</m:t>
+                              </m:r>
+                            </m:e>
+                          </m:d>
+                        </m:e>
+                      </m:d>
+                    </m:sup>
+                    <m:e>
+                      <m:sSup>
+                        <m:sSupPr>
+                          <m:ctrlPr>
+                            <w:rPr>
+                              <w:rFonts w:ascii="Cambria Math" w:hAnsi="Cambria Math" w:cs="Times New Roman"/>
+                              <w:i/>
+                              <w:sz w:val="24"/>
+                              <w:szCs w:val="24"/>
+                            </w:rPr>
+                          </m:ctrlPr>
+                        </m:sSupPr>
+                        <m:e>
+                          <m:d>
+                            <m:dPr>
+                              <m:ctrlPr>
+                                <w:rPr>
+                                  <w:rFonts w:ascii="Cambria Math" w:hAnsi="Cambria Math" w:cs="Times New Roman"/>
+                                  <w:i/>
+                                  <w:sz w:val="24"/>
+                                  <w:szCs w:val="24"/>
+                                </w:rPr>
+                              </m:ctrlPr>
+                            </m:dPr>
+                            <m:e>
+                              <m:f>
+                                <m:fPr>
+                                  <m:ctrlPr>
+                                    <w:rPr>
+                                      <w:rFonts w:ascii="Cambria Math" w:hAnsi="Cambria Math" w:cs="Times New Roman"/>
+                                      <w:i/>
+                                      <w:sz w:val="24"/>
+                                      <w:szCs w:val="24"/>
+                                    </w:rPr>
+                                  </m:ctrlPr>
+                                </m:fPr>
+                                <m:num>
+                                  <m:box>
+                                    <m:boxPr>
+                                      <m:diff m:val="1"/>
+                                      <m:ctrlPr>
+                                        <w:rPr>
+                                          <w:rFonts w:ascii="Cambria Math" w:hAnsi="Cambria Math" w:cs="Times New Roman"/>
+                                          <w:i/>
+                                          <w:sz w:val="24"/>
+                                          <w:szCs w:val="24"/>
+                                        </w:rPr>
+                                      </m:ctrlPr>
+                                    </m:boxPr>
+                                    <m:e>
+                                      <m:r>
+                                        <w:rPr>
+                                          <w:rFonts w:ascii="Cambria Math" w:hAnsi="Cambria Math" w:cs="Times New Roman"/>
+                                          <w:sz w:val="24"/>
+                                          <w:szCs w:val="24"/>
+                                        </w:rPr>
+                                        <m:t>dx</m:t>
+                                      </m:r>
+                                    </m:e>
+                                  </m:box>
+                                </m:num>
+                                <m:den>
+                                  <m:r>
+                                    <w:rPr>
+                                      <w:rFonts w:ascii="Cambria Math" w:hAnsi="Cambria Math" w:cs="Times New Roman"/>
+                                      <w:sz w:val="24"/>
+                                      <w:szCs w:val="24"/>
+                                    </w:rPr>
+                                    <m:t>dt</m:t>
+                                  </m:r>
+                                </m:den>
+                              </m:f>
+                              <m:r>
+                                <w:rPr>
+                                  <w:rFonts w:ascii="Cambria Math" w:eastAsiaTheme="minorEastAsia" w:hAnsi="Cambria Math" w:cs="Times New Roman"/>
+                                  <w:sz w:val="24"/>
+                                  <w:szCs w:val="24"/>
+                                </w:rPr>
+                                <m:t xml:space="preserve"> </m:t>
+                              </m:r>
+                              <m:sSup>
+                                <m:sSupPr>
+                                  <m:ctrlPr>
+                                    <w:rPr>
+                                      <w:rFonts w:ascii="Cambria Math" w:eastAsiaTheme="minorEastAsia" w:hAnsi="Cambria Math" w:cs="Times New Roman"/>
+                                      <w:i/>
+                                      <w:sz w:val="24"/>
+                                      <w:szCs w:val="24"/>
+                                    </w:rPr>
+                                  </m:ctrlPr>
+                                </m:sSupPr>
+                                <m:e>
+                                  <m:r>
+                                    <w:rPr>
+                                      <w:rFonts w:ascii="Cambria Math" w:eastAsiaTheme="minorEastAsia" w:hAnsi="Cambria Math" w:cs="Times New Roman"/>
+                                      <w:sz w:val="24"/>
+                                      <w:szCs w:val="24"/>
+                                    </w:rPr>
+                                    <m:t>s</m:t>
+                                  </m:r>
+                                </m:e>
+                                <m:sup>
+                                  <m:d>
+                                    <m:dPr>
+                                      <m:ctrlPr>
+                                        <w:rPr>
+                                          <w:rFonts w:ascii="Cambria Math" w:hAnsi="Cambria Math" w:cs="Times New Roman"/>
+                                          <w:i/>
+                                          <w:sz w:val="24"/>
+                                          <w:szCs w:val="24"/>
+                                        </w:rPr>
+                                      </m:ctrlPr>
+                                    </m:dPr>
+                                    <m:e>
+                                      <m:d>
+                                        <m:dPr>
+                                          <m:ctrlPr>
+                                            <w:rPr>
+                                              <w:rFonts w:ascii="Cambria Math" w:hAnsi="Cambria Math" w:cs="Times New Roman"/>
+                                              <w:i/>
+                                              <w:sz w:val="24"/>
+                                              <w:szCs w:val="24"/>
+                                            </w:rPr>
+                                          </m:ctrlPr>
+                                        </m:dPr>
+                                        <m:e>
+                                          <m:sSup>
+                                            <m:sSupPr>
+                                              <m:ctrlPr>
+                                                <w:rPr>
+                                                  <w:rFonts w:ascii="Cambria Math" w:eastAsiaTheme="minorEastAsia" w:hAnsi="Cambria Math" w:cs="Times New Roman"/>
+                                                  <w:i/>
+                                                  <w:sz w:val="24"/>
+                                                  <w:szCs w:val="24"/>
+                                                </w:rPr>
+                                              </m:ctrlPr>
+                                            </m:sSupPr>
+                                            <m:e>
+                                              <m:r>
+                                                <w:rPr>
+                                                  <w:rFonts w:ascii="Cambria Math" w:eastAsiaTheme="minorEastAsia" w:hAnsi="Cambria Math" w:cs="Times New Roman"/>
+                                                  <w:sz w:val="24"/>
+                                                  <w:szCs w:val="24"/>
+                                                </w:rPr>
+                                                <m:t>7</m:t>
+                                              </m:r>
+                                            </m:e>
+                                            <m:sup>
+                                              <m:r>
+                                                <w:rPr>
+                                                  <w:rFonts w:ascii="Cambria Math" w:eastAsiaTheme="minorEastAsia" w:hAnsi="Cambria Math" w:cs="Times New Roman"/>
+                                                  <w:sz w:val="24"/>
+                                                  <w:szCs w:val="24"/>
+                                                </w:rPr>
+                                                <m:t>∞</m:t>
+                                              </m:r>
+                                            </m:sup>
+                                          </m:sSup>
+                                          <m:r>
+                                            <w:rPr>
+                                              <w:rFonts w:ascii="Cambria Math" w:hAnsi="Cambria Math" w:cs="Times New Roman"/>
+                                              <w:sz w:val="24"/>
+                                              <w:szCs w:val="24"/>
+                                            </w:rPr>
+                                            <m:t xml:space="preserve"> × </m:t>
+                                          </m:r>
+                                          <m:sSup>
+                                            <m:sSupPr>
+                                              <m:ctrlPr>
+                                                <w:rPr>
+                                                  <w:rFonts w:ascii="Cambria Math" w:hAnsi="Cambria Math" w:cs="Times New Roman"/>
+                                                  <w:i/>
+                                                  <w:sz w:val="24"/>
+                                                  <w:szCs w:val="24"/>
+                                                </w:rPr>
+                                              </m:ctrlPr>
+                                            </m:sSupPr>
+                                            <m:e>
+                                              <m:r>
+                                                <w:rPr>
+                                                  <w:rFonts w:ascii="Cambria Math" w:hAnsi="Cambria Math" w:cs="Times New Roman"/>
+                                                  <w:sz w:val="24"/>
+                                                  <w:szCs w:val="24"/>
+                                                </w:rPr>
+                                                <m:t>v</m:t>
+                                              </m:r>
+                                            </m:e>
+                                            <m:sup>
+                                              <m:d>
+                                                <m:dPr>
+                                                  <m:ctrlPr>
+                                                    <w:rPr>
+                                                      <w:rFonts w:ascii="Cambria Math" w:hAnsi="Cambria Math" w:cs="Times New Roman"/>
+                                                      <w:i/>
+                                                      <w:sz w:val="24"/>
+                                                      <w:szCs w:val="24"/>
+                                                    </w:rPr>
+                                                  </m:ctrlPr>
+                                                </m:dPr>
+                                                <m:e>
+                                                  <m:r>
+                                                    <w:rPr>
+                                                      <w:rFonts w:ascii="Cambria Math" w:hAnsi="Cambria Math" w:cs="Times New Roman"/>
+                                                      <w:sz w:val="24"/>
+                                                      <w:szCs w:val="24"/>
+                                                    </w:rPr>
+                                                    <m:t xml:space="preserve">-1 </m:t>
+                                                  </m:r>
+                                                </m:e>
+                                              </m:d>
+                                            </m:sup>
+                                          </m:sSup>
+                                        </m:e>
+                                      </m:d>
+                                      <m:r>
+                                        <w:rPr>
+                                          <w:rFonts w:ascii="Cambria Math" w:hAnsi="Cambria Math" w:cs="Times New Roman"/>
+                                          <w:sz w:val="24"/>
+                                          <w:szCs w:val="24"/>
+                                        </w:rPr>
+                                        <m:t xml:space="preserve"> × </m:t>
+                                      </m:r>
+                                      <m:d>
+                                        <m:dPr>
+                                          <m:ctrlPr>
+                                            <w:rPr>
+                                              <w:rFonts w:ascii="Cambria Math" w:hAnsi="Cambria Math" w:cs="Times New Roman"/>
+                                              <w:i/>
+                                              <w:sz w:val="24"/>
+                                              <w:szCs w:val="24"/>
+                                            </w:rPr>
+                                          </m:ctrlPr>
+                                        </m:dPr>
+                                        <m:e>
+                                          <m:r>
+                                            <w:rPr>
+                                              <w:rFonts w:ascii="Cambria Math" w:hAnsi="Cambria Math" w:cs="Times New Roman"/>
+                                              <w:sz w:val="24"/>
+                                              <w:szCs w:val="24"/>
+                                            </w:rPr>
+                                            <m:t>1 - π</m:t>
+                                          </m:r>
+                                        </m:e>
+                                      </m:d>
+                                    </m:e>
+                                  </m:d>
+                                </m:sup>
+                              </m:sSup>
+                            </m:e>
+                          </m:d>
+                        </m:e>
+                        <m:sup>
+                          <m:r>
+                            <w:rPr>
+                              <w:rFonts w:ascii="Cambria Math" w:hAnsi="Cambria Math" w:cs="Times New Roman"/>
+                              <w:sz w:val="24"/>
+                              <w:szCs w:val="24"/>
+                            </w:rPr>
+                            <m:t>t</m:t>
+                          </m:r>
+                        </m:sup>
+                      </m:sSup>
+                    </m:e>
+                  </m:sPre>
+                </m:e>
+              </m:d>
+            </m:e>
+          </m:nary>
+        </m:oMath>
+      </m:oMathPara>
     </w:p>
     <w:sectPr>
       <w:pgSz w:w="11906" w:h="16838" w:code="9"/>

</xml_diff>